<commit_message>
performance testing S3 corregido y documentacion annadida
</commit_message>
<xml_diff>
--- a/reports/C2/Student#3/Mutations report.docx
+++ b/reports/C2/Student#3/Mutations report.docx
@@ -803,6 +803,157 @@
         <w:t>4</w:t>
       </w:r>
     </w:p>
+    <w:p/>
+    <w:p/>
+    <w:tbl>
+      <w:tblPr>
+        <w:tblStyle w:val="TableGrid"/>
+        <w:tblW w:w="0" w:type="auto"/>
+        <w:tblInd w:w="360" w:type="dxa"/>
+        <w:tblLook w:val="04A0" w:firstRow="1" w:lastRow="0" w:firstColumn="1" w:lastColumn="0" w:noHBand="0" w:noVBand="1"/>
+      </w:tblPr>
+      <w:tblGrid>
+        <w:gridCol w:w="2699"/>
+        <w:gridCol w:w="2725"/>
+        <w:gridCol w:w="2710"/>
+      </w:tblGrid>
+      <w:tr>
+        <w:tc>
+          <w:tcPr>
+            <w:tcW w:w="2699" w:type="dxa"/>
+            <w:tcBorders>
+              <w:top w:val="single" w:sz="4" w:space="0" w:color="auto"/>
+              <w:left w:val="single" w:sz="4" w:space="0" w:color="auto"/>
+              <w:bottom w:val="single" w:sz="4" w:space="0" w:color="auto"/>
+              <w:right w:val="single" w:sz="4" w:space="0" w:color="auto"/>
+            </w:tcBorders>
+            <w:hideMark/>
+          </w:tcPr>
+          <w:p>
+            <w:pPr>
+              <w:spacing w:after="160" w:line="259" w:lineRule="auto"/>
+            </w:pPr>
+            <w:r>
+              <w:t>Versión</w:t>
+            </w:r>
+          </w:p>
+        </w:tc>
+        <w:tc>
+          <w:tcPr>
+            <w:tcW w:w="2725" w:type="dxa"/>
+            <w:tcBorders>
+              <w:top w:val="single" w:sz="4" w:space="0" w:color="auto"/>
+              <w:left w:val="single" w:sz="4" w:space="0" w:color="auto"/>
+              <w:bottom w:val="single" w:sz="4" w:space="0" w:color="auto"/>
+              <w:right w:val="single" w:sz="4" w:space="0" w:color="auto"/>
+            </w:tcBorders>
+            <w:hideMark/>
+          </w:tcPr>
+          <w:p>
+            <w:pPr>
+              <w:spacing w:after="160" w:line="259" w:lineRule="auto"/>
+            </w:pPr>
+            <w:r>
+              <w:t>Fecha</w:t>
+            </w:r>
+          </w:p>
+        </w:tc>
+        <w:tc>
+          <w:tcPr>
+            <w:tcW w:w="2710" w:type="dxa"/>
+            <w:tcBorders>
+              <w:top w:val="single" w:sz="4" w:space="0" w:color="auto"/>
+              <w:left w:val="single" w:sz="4" w:space="0" w:color="auto"/>
+              <w:bottom w:val="single" w:sz="4" w:space="0" w:color="auto"/>
+              <w:right w:val="single" w:sz="4" w:space="0" w:color="auto"/>
+            </w:tcBorders>
+            <w:hideMark/>
+          </w:tcPr>
+          <w:p>
+            <w:pPr>
+              <w:spacing w:after="160" w:line="259" w:lineRule="auto"/>
+            </w:pPr>
+            <w:r>
+              <w:t>Cambios</w:t>
+            </w:r>
+          </w:p>
+        </w:tc>
+      </w:tr>
+      <w:tr>
+        <w:tc>
+          <w:tcPr>
+            <w:tcW w:w="2699" w:type="dxa"/>
+            <w:tcBorders>
+              <w:top w:val="single" w:sz="4" w:space="0" w:color="auto"/>
+              <w:left w:val="single" w:sz="4" w:space="0" w:color="auto"/>
+              <w:bottom w:val="single" w:sz="4" w:space="0" w:color="auto"/>
+              <w:right w:val="single" w:sz="4" w:space="0" w:color="auto"/>
+            </w:tcBorders>
+            <w:hideMark/>
+          </w:tcPr>
+          <w:p>
+            <w:pPr>
+              <w:spacing w:after="160" w:line="259" w:lineRule="auto"/>
+            </w:pPr>
+            <w:r>
+              <w:t>1.0</w:t>
+            </w:r>
+          </w:p>
+        </w:tc>
+        <w:tc>
+          <w:tcPr>
+            <w:tcW w:w="2725" w:type="dxa"/>
+            <w:tcBorders>
+              <w:top w:val="single" w:sz="4" w:space="0" w:color="auto"/>
+              <w:left w:val="single" w:sz="4" w:space="0" w:color="auto"/>
+              <w:bottom w:val="single" w:sz="4" w:space="0" w:color="auto"/>
+              <w:right w:val="single" w:sz="4" w:space="0" w:color="auto"/>
+            </w:tcBorders>
+            <w:hideMark/>
+          </w:tcPr>
+          <w:p>
+            <w:pPr>
+              <w:spacing w:after="160" w:line="259" w:lineRule="auto"/>
+            </w:pPr>
+            <w:r>
+              <w:t>2</w:t>
+            </w:r>
+            <w:r>
+              <w:t>8</w:t>
+            </w:r>
+            <w:r>
+              <w:t>/0</w:t>
+            </w:r>
+            <w:r>
+              <w:t>6</w:t>
+            </w:r>
+            <w:r>
+              <w:t>/2025</w:t>
+            </w:r>
+          </w:p>
+        </w:tc>
+        <w:tc>
+          <w:tcPr>
+            <w:tcW w:w="2710" w:type="dxa"/>
+            <w:tcBorders>
+              <w:top w:val="single" w:sz="4" w:space="0" w:color="auto"/>
+              <w:left w:val="single" w:sz="4" w:space="0" w:color="auto"/>
+              <w:bottom w:val="single" w:sz="4" w:space="0" w:color="auto"/>
+              <w:right w:val="single" w:sz="4" w:space="0" w:color="auto"/>
+            </w:tcBorders>
+            <w:hideMark/>
+          </w:tcPr>
+          <w:p>
+            <w:pPr>
+              <w:spacing w:after="160" w:line="259" w:lineRule="auto"/>
+            </w:pPr>
+            <w:r>
+              <w:t>Versión Inicial</w:t>
+            </w:r>
+          </w:p>
+        </w:tc>
+      </w:tr>
+    </w:tbl>
     <w:p/>
     <w:p/>
     <w:p/>
@@ -819,8 +970,6 @@
     <w:p/>
     <w:p/>
     <w:p/>
-    <w:p/>
-    <w:p/>
     <w:p>
       <w:pPr>
         <w:pBdr>
@@ -1055,6 +1204,7 @@
       <w:r>
         <w:rPr>
           <w:rFonts w:ascii="Calibri" w:hAnsi="Calibri" w:cs="Calibri"/>
+          <w:noProof/>
           <w:sz w:val="24"/>
           <w:szCs w:val="24"/>
         </w:rPr>
@@ -1109,6 +1259,7 @@
           <w:sz w:val="24"/>
           <w:szCs w:val="24"/>
         </w:rPr>
+        <w:lastRenderedPageBreak/>
         <w:t>En la línea 114 se ha pasado de “</w:t>
       </w:r>
       <w:r>
@@ -1212,7 +1363,6 @@
           <w:sz w:val="24"/>
           <w:szCs w:val="24"/>
         </w:rPr>
-        <w:lastRenderedPageBreak/>
         <w:t xml:space="preserve">Efectivamente, han saltado </w:t>
       </w:r>
       <w:r>
@@ -1243,6 +1393,7 @@
       <w:r>
         <w:rPr>
           <w:rFonts w:ascii="Calibri" w:hAnsi="Calibri" w:cs="Calibri"/>
+          <w:noProof/>
           <w:sz w:val="24"/>
           <w:szCs w:val="24"/>
         </w:rPr>
@@ -1349,15 +1500,7 @@
           <w:sz w:val="24"/>
           <w:szCs w:val="24"/>
         </w:rPr>
-        <w:t>delete</w:t>
-      </w:r>
-      <w:r>
-        <w:rPr>
-          <w:rFonts w:ascii="Calibri" w:hAnsi="Calibri" w:cs="Calibri"/>
-          <w:sz w:val="24"/>
-          <w:szCs w:val="24"/>
-        </w:rPr>
-        <w:t>-flightAssignment.safe</w:t>
+        <w:t>delete-flightAssignment.safe</w:t>
       </w:r>
     </w:p>
     <w:p>
@@ -1379,15 +1522,7 @@
           <w:sz w:val="24"/>
           <w:szCs w:val="24"/>
         </w:rPr>
-        <w:t>update-publish</w:t>
-      </w:r>
-      <w:r>
-        <w:rPr>
-          <w:rFonts w:ascii="Calibri" w:hAnsi="Calibri" w:cs="Calibri"/>
-          <w:sz w:val="24"/>
-          <w:szCs w:val="24"/>
-        </w:rPr>
-        <w:t>-flightAssignment.safe</w:t>
+        <w:t>update-publish-flightAssignment.safe</w:t>
       </w:r>
     </w:p>
     <w:p>
@@ -1441,6 +1576,7 @@
           <w:rFonts w:ascii="Calibri" w:hAnsi="Calibri" w:cs="Calibri"/>
           <w:sz w:val="24"/>
           <w:szCs w:val="24"/>
+          <w:lang w:val="en-US"/>
         </w:rPr>
       </w:pPr>
       <w:r>
@@ -1464,6 +1600,7 @@
           <w:rFonts w:ascii="Calibri" w:hAnsi="Calibri" w:cs="Calibri"/>
           <w:sz w:val="24"/>
           <w:szCs w:val="24"/>
+          <w:lang w:val="en-US"/>
         </w:rPr>
         <w:t>Ha pasado de:</w:t>
       </w:r>
@@ -1488,18 +1625,7 @@
           <w:szCs w:val="24"/>
           <w:lang w:val="en-US"/>
         </w:rPr>
-        <w:t>memberIsAvailabl</w:t>
-      </w:r>
-      <w:r>
-        <w:rPr>
-          <w:rFonts w:ascii="Calibri" w:hAnsi="Calibri" w:cs="Calibri"/>
-          <w:b/>
-          <w:bCs/>
-          <w:sz w:val="24"/>
-          <w:szCs w:val="24"/>
-          <w:lang w:val="en-US"/>
-        </w:rPr>
-        <w:t>e</w:t>
+        <w:t>memberIsAvailable</w:t>
       </w:r>
       <w:r>
         <w:rPr>
@@ -1653,29 +1779,7 @@
           <w:szCs w:val="24"/>
           <w:lang w:val="en-US"/>
         </w:rPr>
-        <w:t>memberIsAvailable = member.getAvailabilityStatus() == AvailabilityStatus.</w:t>
-      </w:r>
-      <w:r>
-        <w:rPr>
-          <w:rFonts w:ascii="Calibri" w:hAnsi="Calibri" w:cs="Calibri"/>
-          <w:b/>
-          <w:bCs/>
-          <w:sz w:val="24"/>
-          <w:szCs w:val="24"/>
-          <w:lang w:val="en-US"/>
-        </w:rPr>
-        <w:t>AVAILABLE</w:t>
-      </w:r>
-      <w:r>
-        <w:rPr>
-          <w:rFonts w:ascii="Calibri" w:hAnsi="Calibri" w:cs="Calibri"/>
-          <w:b/>
-          <w:bCs/>
-          <w:sz w:val="24"/>
-          <w:szCs w:val="24"/>
-          <w:lang w:val="en-US"/>
-        </w:rPr>
-        <w:t>;</w:t>
+        <w:t>memberIsAvailable = member.getAvailabilityStatus() == AvailabilityStatus.AVAILABLE;</w:t>
       </w:r>
     </w:p>
     <w:p>
@@ -1714,9 +1818,11 @@
       <w:r>
         <w:rPr>
           <w:rFonts w:ascii="Calibri" w:hAnsi="Calibri" w:cs="Calibri"/>
-          <w:sz w:val="24"/>
-          <w:szCs w:val="24"/>
-        </w:rPr>
+          <w:noProof/>
+          <w:sz w:val="24"/>
+          <w:szCs w:val="24"/>
+        </w:rPr>
+        <w:lastRenderedPageBreak/>
         <w:drawing>
           <wp:inline distT="0" distB="0" distL="0" distR="0" wp14:anchorId="162A1092" wp14:editId="32FC6F6F">
             <wp:extent cx="5400040" cy="2131695"/>
@@ -1785,7 +1891,6 @@
           <w:sz w:val="24"/>
           <w:szCs w:val="24"/>
         </w:rPr>
-        <w:lastRenderedPageBreak/>
         <w:t>Esta mutación ha generado fallos en:</w:t>
       </w:r>
     </w:p>
@@ -1846,15 +1951,7 @@
           <w:sz w:val="24"/>
           <w:szCs w:val="24"/>
         </w:rPr>
-        <w:t>create-</w:t>
-      </w:r>
-      <w:r>
-        <w:rPr>
-          <w:rFonts w:ascii="Calibri" w:hAnsi="Calibri" w:cs="Calibri"/>
-          <w:sz w:val="24"/>
-          <w:szCs w:val="24"/>
-        </w:rPr>
-        <w:t>flightAssignment</w:t>
+        <w:t>create-flightAssignment</w:t>
       </w:r>
       <w:r>
         <w:rPr>
@@ -2194,15 +2291,7 @@
           <w:sz w:val="24"/>
           <w:szCs w:val="24"/>
         </w:rPr>
-        <w:t>delete</w:t>
-      </w:r>
-      <w:r>
-        <w:rPr>
-          <w:rFonts w:ascii="Calibri" w:hAnsi="Calibri" w:cs="Calibri"/>
-          <w:sz w:val="24"/>
-          <w:szCs w:val="24"/>
-        </w:rPr>
-        <w:t>-activityLog.hack</w:t>
+        <w:t>delete-activityLog.hack</w:t>
       </w:r>
     </w:p>
     <w:p>
@@ -2279,15 +2368,7 @@
           <w:sz w:val="24"/>
           <w:szCs w:val="24"/>
         </w:rPr>
-        <w:t xml:space="preserve">En los que ha causado un impacto mayor, es decir, tiene más fallos, es en </w:t>
-      </w:r>
-      <w:r>
-        <w:rPr>
-          <w:rFonts w:ascii="Calibri" w:hAnsi="Calibri" w:cs="Calibri"/>
-          <w:sz w:val="24"/>
-          <w:szCs w:val="24"/>
-        </w:rPr>
-        <w:t>update-publish-flightAssignment.hack</w:t>
+        <w:t>En los que ha causado un impacto mayor, es decir, tiene más fallos, es en update-publish-flightAssignment.hack</w:t>
       </w:r>
       <w:r>
         <w:rPr>
@@ -2498,9 +2579,11 @@
       <w:r>
         <w:rPr>
           <w:rFonts w:ascii="Calibri" w:hAnsi="Calibri" w:cs="Calibri"/>
-          <w:sz w:val="24"/>
-          <w:szCs w:val="24"/>
-        </w:rPr>
+          <w:noProof/>
+          <w:sz w:val="24"/>
+          <w:szCs w:val="24"/>
+        </w:rPr>
+        <w:lastRenderedPageBreak/>
         <w:drawing>
           <wp:inline distT="0" distB="0" distL="0" distR="0" wp14:anchorId="1D91745B" wp14:editId="45D542DE">
             <wp:extent cx="5400040" cy="1790065"/>
@@ -2691,7 +2774,6 @@
           <w:szCs w:val="24"/>
           <w:lang w:val="en-US"/>
         </w:rPr>
-        <w:lastRenderedPageBreak/>
         <w:t>update-publish-</w:t>
       </w:r>
       <w:r>
@@ -3124,6 +3206,7 @@
           <w:sz w:val="24"/>
           <w:szCs w:val="24"/>
         </w:rPr>
+        <w:lastRenderedPageBreak/>
         <w:t>create-flightAssignment.hack</w:t>
       </w:r>
     </w:p>
@@ -3248,6 +3331,7 @@
       <w:r>
         <w:rPr>
           <w:rFonts w:ascii="Calibri" w:hAnsi="Calibri" w:cs="Calibri"/>
+          <w:noProof/>
           <w:sz w:val="24"/>
           <w:szCs w:val="24"/>
         </w:rPr>
@@ -3363,15 +3447,7 @@
           <w:sz w:val="24"/>
           <w:szCs w:val="24"/>
         </w:rPr>
-        <w:t>update-publish-activityLog.</w:t>
-      </w:r>
-      <w:r>
-        <w:rPr>
-          <w:rFonts w:ascii="Calibri" w:hAnsi="Calibri" w:cs="Calibri"/>
-          <w:sz w:val="24"/>
-          <w:szCs w:val="24"/>
-        </w:rPr>
-        <w:t>hack</w:t>
+        <w:t>update-publish-activityLog.hack</w:t>
       </w:r>
     </w:p>
     <w:p>
@@ -3404,7 +3480,6 @@
           <w:sz w:val="40"/>
           <w:szCs w:val="40"/>
         </w:rPr>
-        <w:lastRenderedPageBreak/>
         <w:t>3-Conclusiones</w:t>
       </w:r>
     </w:p>
@@ -3446,23 +3521,7 @@
           <w:sz w:val="24"/>
           <w:szCs w:val="24"/>
         </w:rPr>
-        <w:t xml:space="preserve">generado, como se esperaba, fallos al reproducir los tests. </w:t>
-      </w:r>
-      <w:r>
-        <w:rPr>
-          <w:rFonts w:ascii="Calibri" w:hAnsi="Calibri" w:cs="Calibri"/>
-          <w:sz w:val="24"/>
-          <w:szCs w:val="24"/>
-        </w:rPr>
-        <w:t>Esto nos demuestra que aparentemente los casos de prueba no están mal.</w:t>
-      </w:r>
-      <w:r>
-        <w:rPr>
-          <w:rFonts w:ascii="Calibri" w:hAnsi="Calibri" w:cs="Calibri"/>
-          <w:sz w:val="24"/>
-          <w:szCs w:val="24"/>
-        </w:rPr>
-        <w:t xml:space="preserve"> También nos demuestra que una forma de probar la cobertura (y, dependiendo de la mutación, hasta la lógica) del código es usando mutaciones.</w:t>
+        <w:t>generado, como se esperaba, fallos al reproducir los tests. Esto nos demuestra que aparentemente los casos de prueba no están mal. También nos demuestra que una forma de probar la cobertura (y, dependiendo de la mutación, hasta la lógica) del código es usando mutaciones.</w:t>
       </w:r>
     </w:p>
     <w:p>
@@ -5398,6 +5457,25 @@
       <w14:ligatures w14:val="none"/>
     </w:rPr>
   </w:style>
+  <w:style w:type="table" w:styleId="TableGrid">
+    <w:name w:val="Table Grid"/>
+    <w:basedOn w:val="TableNormal"/>
+    <w:uiPriority w:val="39"/>
+    <w:rsid w:val="005A515B"/>
+    <w:pPr>
+      <w:spacing w:after="0" w:line="240" w:lineRule="auto"/>
+    </w:pPr>
+    <w:tblPr>
+      <w:tblBorders>
+        <w:top w:val="single" w:sz="4" w:space="0" w:color="auto"/>
+        <w:left w:val="single" w:sz="4" w:space="0" w:color="auto"/>
+        <w:bottom w:val="single" w:sz="4" w:space="0" w:color="auto"/>
+        <w:right w:val="single" w:sz="4" w:space="0" w:color="auto"/>
+        <w:insideH w:val="single" w:sz="4" w:space="0" w:color="auto"/>
+        <w:insideV w:val="single" w:sz="4" w:space="0" w:color="auto"/>
+      </w:tblBorders>
+    </w:tblPr>
+  </w:style>
 </w:styles>
 </file>
 

</xml_diff>

<commit_message>
Resumen ejecutivo annadido a documentos del S3
</commit_message>
<xml_diff>
--- a/reports/C2/Student#3/Mutations report.docx
+++ b/reports/C2/Student#3/Mutations report.docx
@@ -21,17 +21,7 @@
           <w:sz w:val="52"/>
           <w:szCs w:val="52"/>
         </w:rPr>
-        <w:t>Mutations</w:t>
-      </w:r>
-      <w:r>
-        <w:rPr>
-          <w:rFonts w:ascii="Calibri" w:hAnsi="Calibri" w:cs="Calibri"/>
-          <w:b/>
-          <w:bCs/>
-          <w:sz w:val="52"/>
-          <w:szCs w:val="52"/>
-        </w:rPr>
-        <w:t xml:space="preserve"> report</w:t>
+        <w:t>Informe de mutaciones</w:t>
       </w:r>
     </w:p>
     <w:p/>
@@ -120,6 +110,42 @@
         </w:rPr>
         <w:t>Responsable: Ángel Sánchez Ruiz</w:t>
       </w:r>
+      <w:r>
+        <w:rPr>
+          <w:rFonts w:ascii="Calibri" w:hAnsi="Calibri" w:cs="Calibri"/>
+          <w:b/>
+          <w:bCs/>
+          <w:sz w:val="24"/>
+          <w:szCs w:val="24"/>
+        </w:rPr>
+        <w:t xml:space="preserve"> (angsanrui2@alum.us.es)</w:t>
+      </w:r>
+    </w:p>
+    <w:p>
+      <w:pPr>
+        <w:pStyle w:val="ListParagraph"/>
+        <w:numPr>
+          <w:ilvl w:val="0"/>
+          <w:numId w:val="1"/>
+        </w:numPr>
+        <w:rPr>
+          <w:rFonts w:ascii="Calibri" w:hAnsi="Calibri" w:cs="Calibri"/>
+          <w:b/>
+          <w:bCs/>
+          <w:sz w:val="24"/>
+          <w:szCs w:val="24"/>
+        </w:rPr>
+      </w:pPr>
+      <w:r>
+        <w:rPr>
+          <w:rFonts w:ascii="Calibri" w:hAnsi="Calibri" w:cs="Calibri"/>
+          <w:b/>
+          <w:bCs/>
+          <w:sz w:val="24"/>
+          <w:szCs w:val="24"/>
+        </w:rPr>
+        <w:t>Grupo: C2.056</w:t>
+      </w:r>
     </w:p>
     <w:p/>
     <w:p>
@@ -252,7 +278,7 @@
           <w:sz w:val="24"/>
           <w:szCs w:val="24"/>
         </w:rPr>
-        <w:t>Introducción</w:t>
+        <w:t>Resumen ejecutivo</w:t>
       </w:r>
       <w:r>
         <w:rPr>
@@ -320,6 +346,74 @@
           <w:sz w:val="24"/>
           <w:szCs w:val="24"/>
         </w:rPr>
+        <w:t>Introducción</w:t>
+      </w:r>
+      <w:r>
+        <w:rPr>
+          <w:rFonts w:ascii="Calibri" w:hAnsi="Calibri" w:cs="Calibri"/>
+          <w:noProof/>
+          <w:webHidden/>
+          <w:sz w:val="24"/>
+          <w:szCs w:val="24"/>
+        </w:rPr>
+        <w:tab/>
+      </w:r>
+      <w:r>
+        <w:rPr>
+          <w:rFonts w:ascii="Calibri" w:hAnsi="Calibri" w:cs="Calibri"/>
+          <w:noProof/>
+          <w:webHidden/>
+          <w:sz w:val="24"/>
+          <w:szCs w:val="24"/>
+        </w:rPr>
+        <w:t>2</w:t>
+      </w:r>
+    </w:p>
+    <w:p>
+      <w:pPr>
+        <w:pStyle w:val="TOC1"/>
+        <w:tabs>
+          <w:tab w:val="left" w:pos="480"/>
+          <w:tab w:val="right" w:leader="dot" w:pos="8494"/>
+        </w:tabs>
+        <w:rPr>
+          <w:rFonts w:ascii="Calibri" w:hAnsi="Calibri" w:cs="Calibri"/>
+          <w:noProof/>
+          <w:kern w:val="2"/>
+          <w:sz w:val="24"/>
+          <w:szCs w:val="24"/>
+          <w:lang w:eastAsia="es-ES"/>
+          <w14:ligatures w14:val="standardContextual"/>
+        </w:rPr>
+      </w:pPr>
+      <w:r>
+        <w:rPr>
+          <w:rFonts w:ascii="Calibri" w:hAnsi="Calibri" w:cs="Calibri"/>
+          <w:noProof/>
+          <w:sz w:val="24"/>
+          <w:szCs w:val="24"/>
+        </w:rPr>
+        <w:t>3</w:t>
+      </w:r>
+      <w:r>
+        <w:rPr>
+          <w:rFonts w:ascii="Calibri" w:hAnsi="Calibri" w:cs="Calibri"/>
+          <w:noProof/>
+          <w:kern w:val="2"/>
+          <w:sz w:val="24"/>
+          <w:szCs w:val="24"/>
+          <w:lang w:eastAsia="es-ES"/>
+          <w14:ligatures w14:val="standardContextual"/>
+        </w:rPr>
+        <w:tab/>
+      </w:r>
+      <w:r>
+        <w:rPr>
+          <w:rFonts w:ascii="Calibri" w:hAnsi="Calibri" w:cs="Calibri"/>
+          <w:noProof/>
+          <w:sz w:val="24"/>
+          <w:szCs w:val="24"/>
+        </w:rPr>
         <w:t>Mutaciones introducidas</w:t>
       </w:r>
       <w:r>
@@ -373,7 +467,7 @@
           <w:sz w:val="24"/>
           <w:szCs w:val="24"/>
         </w:rPr>
-        <w:t>2</w:t>
+        <w:t>3</w:t>
       </w:r>
       <w:r>
         <w:rPr>
@@ -444,7 +538,7 @@
           <w:sz w:val="24"/>
           <w:szCs w:val="24"/>
         </w:rPr>
-        <w:t>2</w:t>
+        <w:t>3</w:t>
       </w:r>
       <w:r>
         <w:rPr>
@@ -516,7 +610,7 @@
           <w:sz w:val="24"/>
           <w:szCs w:val="24"/>
         </w:rPr>
-        <w:t>2</w:t>
+        <w:t>3</w:t>
       </w:r>
       <w:r>
         <w:rPr>
@@ -572,7 +666,7 @@
           <w:sz w:val="24"/>
           <w:szCs w:val="24"/>
         </w:rPr>
-        <w:t>3</w:t>
+        <w:t>4</w:t>
       </w:r>
     </w:p>
     <w:p>
@@ -596,7 +690,7 @@
           <w:sz w:val="24"/>
           <w:szCs w:val="24"/>
         </w:rPr>
-        <w:t>2</w:t>
+        <w:t>3</w:t>
       </w:r>
       <w:r>
         <w:rPr>
@@ -652,7 +746,7 @@
           <w:sz w:val="24"/>
           <w:szCs w:val="24"/>
         </w:rPr>
-        <w:t>2</w:t>
+        <w:t>5</w:t>
       </w:r>
     </w:p>
     <w:p>
@@ -676,7 +770,7 @@
           <w:sz w:val="24"/>
           <w:szCs w:val="24"/>
         </w:rPr>
-        <w:t>2</w:t>
+        <w:t>3</w:t>
       </w:r>
       <w:r>
         <w:rPr>
@@ -732,7 +826,7 @@
           <w:sz w:val="24"/>
           <w:szCs w:val="24"/>
         </w:rPr>
-        <w:t>3</w:t>
+        <w:t>6</w:t>
       </w:r>
     </w:p>
     <w:p>
@@ -759,7 +853,7 @@
           <w:sz w:val="24"/>
           <w:szCs w:val="24"/>
         </w:rPr>
-        <w:t>3</w:t>
+        <w:t>4</w:t>
       </w:r>
       <w:r>
         <w:rPr>
@@ -800,7 +894,7 @@
           <w:sz w:val="24"/>
           <w:szCs w:val="24"/>
         </w:rPr>
-        <w:t>4</w:t>
+        <w:t>6</w:t>
       </w:r>
     </w:p>
     <w:p/>
@@ -953,6 +1047,62 @@
           </w:p>
         </w:tc>
       </w:tr>
+      <w:tr>
+        <w:tc>
+          <w:tcPr>
+            <w:tcW w:w="2699" w:type="dxa"/>
+            <w:hideMark/>
+          </w:tcPr>
+          <w:p>
+            <w:pPr>
+              <w:spacing w:after="160" w:line="259" w:lineRule="auto"/>
+            </w:pPr>
+            <w:r>
+              <w:t>1.</w:t>
+            </w:r>
+            <w:r>
+              <w:t>1</w:t>
+            </w:r>
+          </w:p>
+        </w:tc>
+        <w:tc>
+          <w:tcPr>
+            <w:tcW w:w="2725" w:type="dxa"/>
+            <w:hideMark/>
+          </w:tcPr>
+          <w:p>
+            <w:pPr>
+              <w:spacing w:after="160" w:line="259" w:lineRule="auto"/>
+            </w:pPr>
+            <w:r>
+              <w:t>30</w:t>
+            </w:r>
+            <w:r>
+              <w:t>/0</w:t>
+            </w:r>
+            <w:r>
+              <w:t>6</w:t>
+            </w:r>
+            <w:r>
+              <w:t>/2025</w:t>
+            </w:r>
+          </w:p>
+        </w:tc>
+        <w:tc>
+          <w:tcPr>
+            <w:tcW w:w="2710" w:type="dxa"/>
+            <w:hideMark/>
+          </w:tcPr>
+          <w:p>
+            <w:pPr>
+              <w:spacing w:after="160" w:line="259" w:lineRule="auto"/>
+            </w:pPr>
+            <w:r>
+              <w:t>Añadido resumen ejecutivo</w:t>
+            </w:r>
+          </w:p>
+        </w:tc>
+      </w:tr>
     </w:tbl>
     <w:p/>
     <w:p/>
@@ -964,12 +1114,6 @@
     <w:p/>
     <w:p/>
     <w:p/>
-    <w:p/>
-    <w:p/>
-    <w:p/>
-    <w:p/>
-    <w:p/>
-    <w:p/>
     <w:p>
       <w:pPr>
         <w:pBdr>
@@ -991,56 +1135,106 @@
           <w:sz w:val="40"/>
           <w:szCs w:val="40"/>
         </w:rPr>
-        <w:t>1-Introducción</w:t>
-      </w:r>
-    </w:p>
-    <w:p>
-      <w:pPr>
-        <w:rPr>
-          <w:rFonts w:ascii="Calibri" w:hAnsi="Calibri" w:cs="Calibri"/>
-          <w:sz w:val="24"/>
-          <w:szCs w:val="24"/>
-        </w:rPr>
-      </w:pPr>
-      <w:r>
-        <w:rPr>
-          <w:rFonts w:ascii="Calibri" w:hAnsi="Calibri" w:cs="Calibri"/>
-          <w:sz w:val="24"/>
-          <w:szCs w:val="24"/>
-        </w:rPr>
-        <w:t>Las mutaciones en el código son bugs introducidos de forma intencional para comprobar cómo de buena es una test suite</w:t>
-      </w:r>
-      <w:r>
-        <w:rPr>
-          <w:rFonts w:ascii="Calibri" w:hAnsi="Calibri" w:cs="Calibri"/>
-          <w:sz w:val="24"/>
-          <w:szCs w:val="24"/>
-        </w:rPr>
-        <w:t>.</w:t>
-      </w:r>
-      <w:r>
-        <w:rPr>
-          <w:rFonts w:ascii="Calibri" w:hAnsi="Calibri" w:cs="Calibri"/>
-          <w:sz w:val="24"/>
-          <w:szCs w:val="24"/>
-        </w:rPr>
-        <w:t xml:space="preserve"> Si una test suite es buena, al ejecutarla deberán producirse errores causados por esas mismas mutaciones, de lo contrario, significará que la test suite no cubre casos en los que esas partes del código con importantes y habría que mejorarla.</w:t>
-      </w:r>
-      <w:r>
-        <w:rPr>
-          <w:rFonts w:ascii="Calibri" w:hAnsi="Calibri" w:cs="Calibri"/>
-          <w:sz w:val="24"/>
-          <w:szCs w:val="24"/>
-        </w:rPr>
-        <w:t xml:space="preserve"> </w:t>
-      </w:r>
-      <w:r>
-        <w:rPr>
-          <w:rFonts w:ascii="Calibri" w:hAnsi="Calibri" w:cs="Calibri"/>
-          <w:sz w:val="24"/>
-          <w:szCs w:val="24"/>
-        </w:rPr>
-        <w:t>El concepto de mutación es cercano al de cobertura, ya que se usan para medirla y asegurarse de que haya suficientes test cases.</w:t>
+        <w:t>1-</w:t>
+      </w:r>
+      <w:r>
+        <w:rPr>
+          <w:rFonts w:ascii="Calibri" w:hAnsi="Calibri" w:cs="Calibri"/>
+          <w:b/>
+          <w:bCs/>
+          <w:sz w:val="40"/>
+          <w:szCs w:val="40"/>
+        </w:rPr>
+        <w:t>Resumen ejecutivo</w:t>
+      </w:r>
+    </w:p>
+    <w:p>
+      <w:pPr>
+        <w:rPr>
+          <w:rFonts w:ascii="Calibri" w:hAnsi="Calibri" w:cs="Calibri"/>
+          <w:sz w:val="24"/>
+          <w:szCs w:val="24"/>
+        </w:rPr>
+      </w:pPr>
+      <w:r>
+        <w:rPr>
+          <w:rFonts w:ascii="Calibri" w:hAnsi="Calibri" w:cs="Calibri"/>
+          <w:sz w:val="24"/>
+          <w:szCs w:val="24"/>
+        </w:rPr>
+        <w:t>Este informe documenta exclusivamente el proceso de testing mediante mutaciones de código aplicado a las features de flightAssignment y activityLog.</w:t>
+      </w:r>
+    </w:p>
+    <w:p>
+      <w:pPr>
+        <w:rPr>
+          <w:rFonts w:ascii="Calibri" w:hAnsi="Calibri" w:cs="Calibri"/>
+          <w:sz w:val="24"/>
+          <w:szCs w:val="24"/>
+        </w:rPr>
+      </w:pPr>
+      <w:r>
+        <w:rPr>
+          <w:rFonts w:ascii="Calibri" w:hAnsi="Calibri" w:cs="Calibri"/>
+          <w:sz w:val="24"/>
+          <w:szCs w:val="24"/>
+        </w:rPr>
+        <w:t>En total cinco mutaciones fueron introducidas incluyendo cambios en la lógica, errores al asignar variables, cambios en queries, y omisión de una instrucción de código.</w:t>
+      </w:r>
+    </w:p>
+    <w:p>
+      <w:pPr>
+        <w:rPr>
+          <w:lang w:val="en-US"/>
+        </w:rPr>
+      </w:pPr>
+      <w:r>
+        <w:rPr>
+          <w:rFonts w:ascii="Calibri" w:hAnsi="Calibri" w:cs="Calibri"/>
+          <w:sz w:val="24"/>
+          <w:szCs w:val="24"/>
+        </w:rPr>
+        <w:t>Los resultados muestran que l</w:t>
+      </w:r>
+      <w:r>
+        <w:rPr>
+          <w:rFonts w:ascii="Calibri" w:hAnsi="Calibri" w:cs="Calibri"/>
+          <w:sz w:val="24"/>
+          <w:szCs w:val="24"/>
+        </w:rPr>
+        <w:t xml:space="preserve">a suite de pruebas detecta correctamente las mutaciones introducidas, lo que </w:t>
+      </w:r>
+      <w:r>
+        <w:rPr>
+          <w:rFonts w:ascii="Calibri" w:hAnsi="Calibri" w:cs="Calibri"/>
+          <w:sz w:val="24"/>
+          <w:szCs w:val="24"/>
+        </w:rPr>
+        <w:t xml:space="preserve">indica un nivel aceptable de cobertura de </w:t>
+      </w:r>
+      <w:r>
+        <w:rPr>
+          <w:rFonts w:ascii="Calibri" w:hAnsi="Calibri" w:cs="Calibri"/>
+          <w:sz w:val="24"/>
+          <w:szCs w:val="24"/>
+        </w:rPr>
+        <w:t>c</w:t>
+      </w:r>
+      <w:r>
+        <w:rPr>
+          <w:rFonts w:ascii="Calibri" w:hAnsi="Calibri" w:cs="Calibri"/>
+          <w:sz w:val="24"/>
+          <w:szCs w:val="24"/>
+        </w:rPr>
+        <w:t>ódigo</w:t>
+      </w:r>
+      <w:r>
+        <w:rPr>
+          <w:rFonts w:ascii="Calibri" w:hAnsi="Calibri" w:cs="Calibri"/>
+          <w:sz w:val="24"/>
+          <w:szCs w:val="24"/>
+        </w:rPr>
+        <w:t>. También nos muestra el valor que tiene usar mutaciones a la hora de testear para complementar otros análisis de cobertura.</w:t>
       </w:r>
     </w:p>
     <w:p>
@@ -1064,7 +1258,7 @@
           <w:sz w:val="40"/>
           <w:szCs w:val="40"/>
         </w:rPr>
-        <w:t>2-</w:t>
+        <w:t>2</w:t>
       </w:r>
       <w:r>
         <w:rPr>
@@ -1074,9 +1268,63 @@
           <w:sz w:val="40"/>
           <w:szCs w:val="40"/>
         </w:rPr>
-        <w:t>Mutaciones introducidas</w:t>
-      </w:r>
-      <w:r>
+        <w:t>-Introducción</w:t>
+      </w:r>
+    </w:p>
+    <w:p>
+      <w:pPr>
+        <w:rPr>
+          <w:rFonts w:ascii="Calibri" w:hAnsi="Calibri" w:cs="Calibri"/>
+          <w:sz w:val="24"/>
+          <w:szCs w:val="24"/>
+        </w:rPr>
+      </w:pPr>
+      <w:r>
+        <w:rPr>
+          <w:rFonts w:ascii="Calibri" w:hAnsi="Calibri" w:cs="Calibri"/>
+          <w:sz w:val="24"/>
+          <w:szCs w:val="24"/>
+        </w:rPr>
+        <w:t>Las mutaciones en el código son bugs introducidos de forma intencional para comprobar cómo de buena es una test suite</w:t>
+      </w:r>
+      <w:r>
+        <w:rPr>
+          <w:rFonts w:ascii="Calibri" w:hAnsi="Calibri" w:cs="Calibri"/>
+          <w:sz w:val="24"/>
+          <w:szCs w:val="24"/>
+        </w:rPr>
+        <w:t>.</w:t>
+      </w:r>
+      <w:r>
+        <w:rPr>
+          <w:rFonts w:ascii="Calibri" w:hAnsi="Calibri" w:cs="Calibri"/>
+          <w:sz w:val="24"/>
+          <w:szCs w:val="24"/>
+        </w:rPr>
+        <w:t xml:space="preserve"> Si una test suite es buena, al ejecutarla deberán producirse errores causados por esas mismas mutaciones, de lo contrario, significará que la test suite no cubre casos en los que esas partes del código con importantes y habría que mejorarla.</w:t>
+      </w:r>
+      <w:r>
+        <w:rPr>
+          <w:rFonts w:ascii="Calibri" w:hAnsi="Calibri" w:cs="Calibri"/>
+          <w:sz w:val="24"/>
+          <w:szCs w:val="24"/>
+        </w:rPr>
+        <w:t xml:space="preserve"> </w:t>
+      </w:r>
+      <w:r>
+        <w:rPr>
+          <w:rFonts w:ascii="Calibri" w:hAnsi="Calibri" w:cs="Calibri"/>
+          <w:sz w:val="24"/>
+          <w:szCs w:val="24"/>
+        </w:rPr>
+        <w:t>El concepto de mutación es cercano al de cobertura, ya que se usan para medirla y asegurarse de que haya suficientes test cases.</w:t>
+      </w:r>
+    </w:p>
+    <w:p>
+      <w:pPr>
+        <w:pBdr>
+          <w:bottom w:val="single" w:sz="6" w:space="1" w:color="auto"/>
+        </w:pBdr>
         <w:rPr>
           <w:rFonts w:ascii="Calibri" w:hAnsi="Calibri" w:cs="Calibri"/>
           <w:b/>
@@ -1084,69 +1332,8 @@
           <w:sz w:val="40"/>
           <w:szCs w:val="40"/>
         </w:rPr>
-        <w:t xml:space="preserve"> y resultados</w:t>
-      </w:r>
-    </w:p>
-    <w:p>
-      <w:pPr>
-        <w:rPr>
-          <w:rFonts w:ascii="Calibri" w:hAnsi="Calibri" w:cs="Calibri"/>
-          <w:sz w:val="24"/>
-          <w:szCs w:val="24"/>
-        </w:rPr>
-      </w:pPr>
-      <w:r>
-        <w:rPr>
-          <w:rFonts w:ascii="Calibri" w:hAnsi="Calibri" w:cs="Calibri"/>
-          <w:sz w:val="24"/>
-          <w:szCs w:val="24"/>
-        </w:rPr>
-        <w:t>Las mutaciones que voy a introducir van a centrarse en las features de activityLog y de flightAssignment, pues es de lo que el student 3 se encarga principalmente en los requisitos individuales.</w:t>
-      </w:r>
-    </w:p>
-    <w:p>
-      <w:pPr>
-        <w:rPr>
-          <w:rFonts w:ascii="Calibri" w:hAnsi="Calibri" w:cs="Calibri"/>
-          <w:sz w:val="24"/>
-          <w:szCs w:val="24"/>
-        </w:rPr>
-      </w:pPr>
-      <w:r>
-        <w:rPr>
-          <w:rFonts w:ascii="Calibri" w:hAnsi="Calibri" w:cs="Calibri"/>
-          <w:sz w:val="24"/>
-          <w:szCs w:val="24"/>
-        </w:rPr>
-        <w:t>Previo a introduc</w:t>
-      </w:r>
-      <w:r>
-        <w:rPr>
-          <w:rFonts w:ascii="Calibri" w:hAnsi="Calibri" w:cs="Calibri"/>
-          <w:sz w:val="24"/>
-          <w:szCs w:val="24"/>
-        </w:rPr>
-        <w:t>i</w:t>
-      </w:r>
-      <w:r>
-        <w:rPr>
-          <w:rFonts w:ascii="Calibri" w:hAnsi="Calibri" w:cs="Calibri"/>
-          <w:sz w:val="24"/>
-          <w:szCs w:val="24"/>
-        </w:rPr>
-        <w:t>r las mut</w:t>
-      </w:r>
-      <w:r>
-        <w:rPr>
-          <w:rFonts w:ascii="Calibri" w:hAnsi="Calibri" w:cs="Calibri"/>
-          <w:sz w:val="24"/>
-          <w:szCs w:val="24"/>
-        </w:rPr>
-        <w:t>aciones, los tests han dado resultados positivos a excepción de al poblar la base de datos ya que se incumple una validación del tracking-log-40 por parte de otro student en sus requisitos individuales, que a momento de realizar el informe no se ha corregido. De nuevo, fuera de eso, los tests de flightAssignment y activityLog no resultan en ningún error.</w:t>
-      </w:r>
-    </w:p>
-    <w:p>
-      <w:pPr>
+      </w:pPr>
+      <w:r>
         <w:rPr>
           <w:rFonts w:ascii="Calibri" w:hAnsi="Calibri" w:cs="Calibri"/>
           <w:b/>
@@ -1154,7 +1341,8 @@
           <w:sz w:val="40"/>
           <w:szCs w:val="40"/>
         </w:rPr>
-      </w:pPr>
+        <w:t>3</w:t>
+      </w:r>
       <w:r>
         <w:rPr>
           <w:rFonts w:ascii="Calibri" w:hAnsi="Calibri" w:cs="Calibri"/>
@@ -1163,7 +1351,7 @@
           <w:sz w:val="40"/>
           <w:szCs w:val="40"/>
         </w:rPr>
-        <w:t>2.1-</w:t>
+        <w:t>-</w:t>
       </w:r>
       <w:r>
         <w:rPr>
@@ -1173,6 +1361,115 @@
           <w:sz w:val="40"/>
           <w:szCs w:val="40"/>
         </w:rPr>
+        <w:t>Mutaciones introducidas</w:t>
+      </w:r>
+      <w:r>
+        <w:rPr>
+          <w:rFonts w:ascii="Calibri" w:hAnsi="Calibri" w:cs="Calibri"/>
+          <w:b/>
+          <w:bCs/>
+          <w:sz w:val="40"/>
+          <w:szCs w:val="40"/>
+        </w:rPr>
+        <w:t xml:space="preserve"> y resultados</w:t>
+      </w:r>
+    </w:p>
+    <w:p>
+      <w:pPr>
+        <w:rPr>
+          <w:rFonts w:ascii="Calibri" w:hAnsi="Calibri" w:cs="Calibri"/>
+          <w:sz w:val="24"/>
+          <w:szCs w:val="24"/>
+        </w:rPr>
+      </w:pPr>
+      <w:r>
+        <w:rPr>
+          <w:rFonts w:ascii="Calibri" w:hAnsi="Calibri" w:cs="Calibri"/>
+          <w:sz w:val="24"/>
+          <w:szCs w:val="24"/>
+        </w:rPr>
+        <w:t>Las mutaciones que voy a introducir van a centrarse en las features de activityLog y de flightAssignment, pues es de lo que el student 3 se encarga principalmente en los requisitos individuales.</w:t>
+      </w:r>
+    </w:p>
+    <w:p>
+      <w:pPr>
+        <w:rPr>
+          <w:rFonts w:ascii="Calibri" w:hAnsi="Calibri" w:cs="Calibri"/>
+          <w:sz w:val="24"/>
+          <w:szCs w:val="24"/>
+        </w:rPr>
+      </w:pPr>
+      <w:r>
+        <w:rPr>
+          <w:rFonts w:ascii="Calibri" w:hAnsi="Calibri" w:cs="Calibri"/>
+          <w:sz w:val="24"/>
+          <w:szCs w:val="24"/>
+        </w:rPr>
+        <w:t>Previo a introduc</w:t>
+      </w:r>
+      <w:r>
+        <w:rPr>
+          <w:rFonts w:ascii="Calibri" w:hAnsi="Calibri" w:cs="Calibri"/>
+          <w:sz w:val="24"/>
+          <w:szCs w:val="24"/>
+        </w:rPr>
+        <w:t>i</w:t>
+      </w:r>
+      <w:r>
+        <w:rPr>
+          <w:rFonts w:ascii="Calibri" w:hAnsi="Calibri" w:cs="Calibri"/>
+          <w:sz w:val="24"/>
+          <w:szCs w:val="24"/>
+        </w:rPr>
+        <w:t>r las mut</w:t>
+      </w:r>
+      <w:r>
+        <w:rPr>
+          <w:rFonts w:ascii="Calibri" w:hAnsi="Calibri" w:cs="Calibri"/>
+          <w:sz w:val="24"/>
+          <w:szCs w:val="24"/>
+        </w:rPr>
+        <w:t>aciones, los tests han dado resultados positivos a excepción de al poblar la base de datos ya que se incumple una validación del tracking-log-40 por parte de otro student en sus requisitos individuales, que a momento de realizar el informe no se ha corregido. De nuevo, fuera de eso, los tests de flightAssignment y activityLog no resultan en ningún error.</w:t>
+      </w:r>
+    </w:p>
+    <w:p>
+      <w:pPr>
+        <w:rPr>
+          <w:rFonts w:ascii="Calibri" w:hAnsi="Calibri" w:cs="Calibri"/>
+          <w:b/>
+          <w:bCs/>
+          <w:sz w:val="40"/>
+          <w:szCs w:val="40"/>
+        </w:rPr>
+      </w:pPr>
+      <w:r>
+        <w:rPr>
+          <w:rFonts w:ascii="Calibri" w:hAnsi="Calibri" w:cs="Calibri"/>
+          <w:b/>
+          <w:bCs/>
+          <w:sz w:val="40"/>
+          <w:szCs w:val="40"/>
+        </w:rPr>
+        <w:t>3</w:t>
+      </w:r>
+      <w:r>
+        <w:rPr>
+          <w:rFonts w:ascii="Calibri" w:hAnsi="Calibri" w:cs="Calibri"/>
+          <w:b/>
+          <w:bCs/>
+          <w:sz w:val="40"/>
+          <w:szCs w:val="40"/>
+        </w:rPr>
+        <w:t>.1-</w:t>
+      </w:r>
+      <w:r>
+        <w:rPr>
+          <w:rFonts w:ascii="Calibri" w:hAnsi="Calibri" w:cs="Calibri"/>
+          <w:b/>
+          <w:bCs/>
+          <w:sz w:val="40"/>
+          <w:szCs w:val="40"/>
+        </w:rPr>
         <w:t>FlightAssignment Create Service</w:t>
       </w:r>
     </w:p>
@@ -1208,6 +1505,7 @@
           <w:sz w:val="24"/>
           <w:szCs w:val="24"/>
         </w:rPr>
+        <w:lastRenderedPageBreak/>
         <w:drawing>
           <wp:inline distT="0" distB="0" distL="0" distR="0" wp14:anchorId="6FB44053" wp14:editId="2CFC8634">
             <wp:extent cx="5400040" cy="2184400"/>
@@ -1259,7 +1557,6 @@
           <w:sz w:val="24"/>
           <w:szCs w:val="24"/>
         </w:rPr>
-        <w:lastRenderedPageBreak/>
         <w:t>En la línea 114 se ha pasado de “</w:t>
       </w:r>
       <w:r>
@@ -1545,7 +1842,7 @@
           <w:szCs w:val="40"/>
           <w:lang w:val="en-US"/>
         </w:rPr>
-        <w:t>2.2-</w:t>
+        <w:t>3</w:t>
       </w:r>
       <w:r>
         <w:rPr>
@@ -1556,7 +1853,7 @@
           <w:szCs w:val="40"/>
           <w:lang w:val="en-US"/>
         </w:rPr>
-        <w:t>Completed Flight Assignment List S</w:t>
+        <w:t>.2-</w:t>
       </w:r>
       <w:r>
         <w:rPr>
@@ -1567,6 +1864,17 @@
           <w:szCs w:val="40"/>
           <w:lang w:val="en-US"/>
         </w:rPr>
+        <w:t>Completed Flight Assignment List S</w:t>
+      </w:r>
+      <w:r>
+        <w:rPr>
+          <w:rFonts w:ascii="Calibri" w:hAnsi="Calibri" w:cs="Calibri"/>
+          <w:b/>
+          <w:bCs/>
+          <w:sz w:val="40"/>
+          <w:szCs w:val="40"/>
+          <w:lang w:val="en-US"/>
+        </w:rPr>
         <w:t>ervice</w:t>
       </w:r>
     </w:p>
@@ -1796,6 +2104,7 @@
           <w:sz w:val="24"/>
           <w:szCs w:val="24"/>
         </w:rPr>
+        <w:lastRenderedPageBreak/>
         <w:t xml:space="preserve">cambiando el estado de </w:t>
       </w:r>
       <w:r>
@@ -1806,23 +2115,13 @@
         </w:rPr>
         <w:t>disponibilidad que tiene el crew member.</w:t>
       </w:r>
-    </w:p>
-    <w:p>
-      <w:pPr>
-        <w:rPr>
-          <w:rFonts w:ascii="Calibri" w:hAnsi="Calibri" w:cs="Calibri"/>
-          <w:sz w:val="24"/>
-          <w:szCs w:val="24"/>
-        </w:rPr>
-      </w:pPr>
-      <w:r>
-        <w:rPr>
-          <w:rFonts w:ascii="Calibri" w:hAnsi="Calibri" w:cs="Calibri"/>
-          <w:noProof/>
-          <w:sz w:val="24"/>
-          <w:szCs w:val="24"/>
-        </w:rPr>
-        <w:lastRenderedPageBreak/>
+      <w:r>
+        <w:rPr>
+          <w:rFonts w:ascii="Calibri" w:hAnsi="Calibri" w:cs="Calibri"/>
+          <w:noProof/>
+          <w:sz w:val="24"/>
+          <w:szCs w:val="24"/>
+        </w:rPr>
         <w:drawing>
           <wp:inline distT="0" distB="0" distL="0" distR="0" wp14:anchorId="162A1092" wp14:editId="32FC6F6F">
             <wp:extent cx="5400040" cy="2131695"/>
@@ -2397,7 +2696,17 @@
           <w:sz w:val="40"/>
           <w:szCs w:val="40"/>
         </w:rPr>
-        <w:t>2.3-</w:t>
+        <w:t>3</w:t>
+      </w:r>
+      <w:r>
+        <w:rPr>
+          <w:rFonts w:ascii="Calibri" w:hAnsi="Calibri" w:cs="Calibri"/>
+          <w:b/>
+          <w:bCs/>
+          <w:sz w:val="40"/>
+          <w:szCs w:val="40"/>
+        </w:rPr>
+        <w:t>.3-</w:t>
       </w:r>
       <w:r>
         <w:rPr>
@@ -2949,7 +3258,17 @@
           <w:sz w:val="40"/>
           <w:szCs w:val="40"/>
         </w:rPr>
-        <w:t>2.</w:t>
+        <w:t>3</w:t>
+      </w:r>
+      <w:r>
+        <w:rPr>
+          <w:rFonts w:ascii="Calibri" w:hAnsi="Calibri" w:cs="Calibri"/>
+          <w:b/>
+          <w:bCs/>
+          <w:sz w:val="40"/>
+          <w:szCs w:val="40"/>
+        </w:rPr>
+        <w:t>.</w:t>
       </w:r>
       <w:r>
         <w:rPr>
@@ -3250,7 +3569,17 @@
           <w:sz w:val="40"/>
           <w:szCs w:val="40"/>
         </w:rPr>
-        <w:t>2.</w:t>
+        <w:t>3</w:t>
+      </w:r>
+      <w:r>
+        <w:rPr>
+          <w:rFonts w:ascii="Calibri" w:hAnsi="Calibri" w:cs="Calibri"/>
+          <w:b/>
+          <w:bCs/>
+          <w:sz w:val="40"/>
+          <w:szCs w:val="40"/>
+        </w:rPr>
+        <w:t>.</w:t>
       </w:r>
       <w:r>
         <w:rPr>
@@ -3480,7 +3809,17 @@
           <w:sz w:val="40"/>
           <w:szCs w:val="40"/>
         </w:rPr>
-        <w:t>3-Conclusiones</w:t>
+        <w:t>4</w:t>
+      </w:r>
+      <w:r>
+        <w:rPr>
+          <w:rFonts w:ascii="Calibri" w:hAnsi="Calibri" w:cs="Calibri"/>
+          <w:b/>
+          <w:bCs/>
+          <w:sz w:val="40"/>
+          <w:szCs w:val="40"/>
+        </w:rPr>
+        <w:t>-Conclusiones</w:t>
       </w:r>
     </w:p>
     <w:p>

</xml_diff>